<commit_message>
update black and white
</commit_message>
<xml_diff>
--- a/ESAT1A1.docx
+++ b/ESAT1A1.docx
@@ -113,7 +113,7 @@
           <w:lang w:val="nl-BE"/>
         </w:rPr>
         <w:drawing>
-          <wp:anchor distT="0" distB="0" distL="114300" distR="114300" simplePos="0" relativeHeight="251663360" behindDoc="1" locked="0" layoutInCell="1" allowOverlap="1" wp14:anchorId="2C8ACE31" wp14:editId="074539D6">
+          <wp:anchor distT="0" distB="0" distL="114300" distR="114300" simplePos="0" relativeHeight="251663360" behindDoc="1" locked="0" layoutInCell="1" allowOverlap="1" wp14:anchorId="2C8ACE31" wp14:editId="4B84EF7B">
             <wp:simplePos x="0" y="0"/>
             <wp:positionH relativeFrom="column">
               <wp:posOffset>600011</wp:posOffset>
@@ -139,6 +139,15 @@
                     <a:blip r:embed="rId5" cstate="print">
                       <a:alphaModFix amt="70000"/>
                       <a:extLst>
+                        <a:ext uri="{BEBA8EAE-BF5A-486C-A8C5-ECC9F3942E4B}">
+                          <a14:imgProps xmlns:a14="http://schemas.microsoft.com/office/drawing/2010/main">
+                            <a14:imgLayer>
+                              <a14:imgEffect>
+                                <a14:saturation sat="0"/>
+                              </a14:imgEffect>
+                            </a14:imgLayer>
+                          </a14:imgProps>
+                        </a:ext>
                         <a:ext uri="{28A0092B-C50C-407E-A947-70E740481C1C}">
                           <a14:useLocalDpi xmlns:a14="http://schemas.microsoft.com/office/drawing/2010/main" val="0"/>
                         </a:ext>
@@ -324,7 +333,15 @@
         <w:rPr>
           <w:lang w:val="nl-BE"/>
         </w:rPr>
-        <w:t>s. Die vierkantjes hebben een rood, blauw en groen bestandsdeel.</w:t>
+        <w:t>s. Die vierkantjes hebben ee</w:t>
+      </w:r>
+      <w:bookmarkStart w:id="0" w:name="_GoBack"/>
+      <w:bookmarkEnd w:id="0"/>
+      <w:r>
+        <w:rPr>
+          <w:lang w:val="nl-BE"/>
+        </w:rPr>
+        <w:t>n rood, blauw en groen bestandsdeel.</w:t>
       </w:r>
       <w:r>
         <w:rPr>
@@ -826,7 +843,7 @@
           <w:noProof/>
         </w:rPr>
         <w:drawing>
-          <wp:anchor distT="0" distB="0" distL="114300" distR="114300" simplePos="0" relativeHeight="251673600" behindDoc="1" locked="0" layoutInCell="1" allowOverlap="1" wp14:anchorId="1BF57943" wp14:editId="735C66E4">
+          <wp:anchor distT="0" distB="0" distL="114300" distR="114300" simplePos="0" relativeHeight="251673600" behindDoc="1" locked="0" layoutInCell="1" allowOverlap="1" wp14:anchorId="1BF57943" wp14:editId="45E419A6">
             <wp:simplePos x="0" y="0"/>
             <wp:positionH relativeFrom="margin">
               <wp:align>left</wp:align>
@@ -861,6 +878,15 @@
                   <pic:blipFill>
                     <a:blip r:embed="rId6" cstate="print">
                       <a:extLst>
+                        <a:ext uri="{BEBA8EAE-BF5A-486C-A8C5-ECC9F3942E4B}">
+                          <a14:imgProps xmlns:a14="http://schemas.microsoft.com/office/drawing/2010/main">
+                            <a14:imgLayer>
+                              <a14:imgEffect>
+                                <a14:saturation sat="0"/>
+                              </a14:imgEffect>
+                            </a14:imgLayer>
+                          </a14:imgProps>
+                        </a:ext>
                         <a:ext uri="{28A0092B-C50C-407E-A947-70E740481C1C}">
                           <a14:useLocalDpi xmlns:a14="http://schemas.microsoft.com/office/drawing/2010/main" val="0"/>
                         </a:ext>
@@ -924,8 +950,6 @@
           <w:lang w:val="nl-BE"/>
         </w:rPr>
       </w:pPr>
-      <w:bookmarkStart w:id="0" w:name="_GoBack"/>
-      <w:bookmarkEnd w:id="0"/>
       <w:r>
         <w:rPr>
           <w:noProof/>
@@ -934,16 +958,16 @@
         <mc:AlternateContent>
           <mc:Choice Requires="wps">
             <w:drawing>
-              <wp:anchor distT="0" distB="0" distL="114300" distR="114300" simplePos="0" relativeHeight="251671552" behindDoc="0" locked="0" layoutInCell="1" allowOverlap="1" wp14:anchorId="01EAB3F6" wp14:editId="22E2184B">
+              <wp:anchor distT="0" distB="0" distL="114300" distR="114300" simplePos="0" relativeHeight="251671552" behindDoc="0" locked="0" layoutInCell="1" allowOverlap="1" wp14:anchorId="01EAB3F6" wp14:editId="4882585E">
                 <wp:simplePos x="0" y="0"/>
                 <wp:positionH relativeFrom="column">
-                  <wp:posOffset>-85725</wp:posOffset>
+                  <wp:posOffset>-81371</wp:posOffset>
                 </wp:positionH>
                 <wp:positionV relativeFrom="paragraph">
-                  <wp:posOffset>972820</wp:posOffset>
+                  <wp:posOffset>970643</wp:posOffset>
                 </wp:positionV>
-                <wp:extent cx="2434590" cy="1982470"/>
-                <wp:effectExtent l="0" t="0" r="3810" b="0"/>
+                <wp:extent cx="2434590" cy="2029097"/>
+                <wp:effectExtent l="0" t="0" r="3810" b="3175"/>
                 <wp:wrapNone/>
                 <wp:docPr id="9" name="Text Box 9"/>
                 <wp:cNvGraphicFramePr/>
@@ -954,7 +978,7 @@
                       <wps:spPr>
                         <a:xfrm>
                           <a:off x="0" y="0"/>
-                          <a:ext cx="2434590" cy="1982470"/>
+                          <a:ext cx="2434590" cy="2029097"/>
                         </a:xfrm>
                         <a:prstGeom prst="rect">
                           <a:avLst/>
@@ -1011,7 +1035,19 @@
                               <w:rPr>
                                 <w:lang w:val="nl-BE"/>
                               </w:rPr>
-                              <w:t xml:space="preserve">fiek uitgewerkt om objecten te tellen op een loopband. Een </w:t>
+                              <w:t xml:space="preserve">fiek uitgewerkt om objecten te tellen op een </w:t>
+                            </w:r>
+                            <w:r>
+                              <w:rPr>
+                                <w:lang w:val="nl-BE"/>
+                              </w:rPr>
+                              <w:t>transport</w:t>
+                            </w:r>
+                            <w:r>
+                              <w:rPr>
+                                <w:lang w:val="nl-BE"/>
+                              </w:rPr>
+                              <w:t xml:space="preserve">band. Een </w:t>
                             </w:r>
                             <w:r>
                               <w:rPr>
@@ -1108,7 +1144,11 @@
           </mc:Choice>
           <mc:Fallback>
             <w:pict>
-              <v:shape w14:anchorId="01EAB3F6" id="Text Box 9" o:spid="_x0000_s1027" type="#_x0000_t202" style="position:absolute;left:0;text-align:left;margin-left:-6.75pt;margin-top:76.6pt;width:191.7pt;height:156.1pt;z-index:251671552;visibility:visible;mso-wrap-style:square;mso-width-percent:0;mso-height-percent:0;mso-wrap-distance-left:9pt;mso-wrap-distance-top:0;mso-wrap-distance-right:9pt;mso-wrap-distance-bottom:0;mso-position-horizontal:absolute;mso-position-horizontal-relative:text;mso-position-vertical:absolute;mso-position-vertical-relative:text;mso-width-percent:0;mso-height-percent:0;mso-width-relative:margin;mso-height-relative:margin;v-text-anchor:top" o:gfxdata="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" fillcolor="white [3201]" stroked="f" strokeweight=".5pt">
+              <v:shapetype w14:anchorId="01EAB3F6" id="_x0000_t202" coordsize="21600,21600" o:spt="202" path="m,l,21600r21600,l21600,xe">
+                <v:stroke joinstyle="miter"/>
+                <v:path gradientshapeok="t" o:connecttype="rect"/>
+              </v:shapetype>
+              <v:shape id="Text Box 9" o:spid="_x0000_s1027" type="#_x0000_t202" style="position:absolute;left:0;text-align:left;margin-left:-6.4pt;margin-top:76.45pt;width:191.7pt;height:159.75pt;z-index:251671552;visibility:visible;mso-wrap-style:square;mso-width-percent:0;mso-height-percent:0;mso-wrap-distance-left:9pt;mso-wrap-distance-top:0;mso-wrap-distance-right:9pt;mso-wrap-distance-bottom:0;mso-position-horizontal:absolute;mso-position-horizontal-relative:text;mso-position-vertical:absolute;mso-position-vertical-relative:text;mso-width-percent:0;mso-height-percent:0;mso-width-relative:margin;mso-height-relative:margin;v-text-anchor:top" o:gfxdata="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" fillcolor="white [3201]" stroked="f" strokeweight=".5pt">
                 <v:textbox>
                   <w:txbxContent>
                     <w:p>
@@ -1154,7 +1194,19 @@
                         <w:rPr>
                           <w:lang w:val="nl-BE"/>
                         </w:rPr>
-                        <w:t xml:space="preserve">fiek uitgewerkt om objecten te tellen op een loopband. Een </w:t>
+                        <w:t xml:space="preserve">fiek uitgewerkt om objecten te tellen op een </w:t>
+                      </w:r>
+                      <w:r>
+                        <w:rPr>
+                          <w:lang w:val="nl-BE"/>
+                        </w:rPr>
+                        <w:t>transport</w:t>
+                      </w:r>
+                      <w:r>
+                        <w:rPr>
+                          <w:lang w:val="nl-BE"/>
+                        </w:rPr>
+                        <w:t xml:space="preserve">band. Een </w:t>
                       </w:r>
                       <w:r>
                         <w:rPr>
@@ -1242,7 +1294,7 @@
           <w:lang w:val="nl-BE"/>
         </w:rPr>
         <w:drawing>
-          <wp:anchor distT="0" distB="0" distL="114300" distR="114300" simplePos="0" relativeHeight="251674624" behindDoc="1" locked="0" layoutInCell="1" allowOverlap="1" wp14:anchorId="3B45B412" wp14:editId="6CD79523">
+          <wp:anchor distT="0" distB="0" distL="114300" distR="114300" simplePos="0" relativeHeight="251674624" behindDoc="1" locked="0" layoutInCell="1" allowOverlap="1" wp14:anchorId="3B45B412" wp14:editId="0E20A027">
             <wp:simplePos x="0" y="0"/>
             <wp:positionH relativeFrom="margin">
               <wp:posOffset>2394585</wp:posOffset>
@@ -1269,6 +1321,15 @@
                   <pic:blipFill>
                     <a:blip r:embed="rId7" cstate="print">
                       <a:extLst>
+                        <a:ext uri="{BEBA8EAE-BF5A-486C-A8C5-ECC9F3942E4B}">
+                          <a14:imgProps xmlns:a14="http://schemas.microsoft.com/office/drawing/2010/main">
+                            <a14:imgLayer>
+                              <a14:imgEffect>
+                                <a14:saturation sat="0"/>
+                              </a14:imgEffect>
+                            </a14:imgLayer>
+                          </a14:imgProps>
+                        </a:ext>
                         <a:ext uri="{28A0092B-C50C-407E-A947-70E740481C1C}">
                           <a14:useLocalDpi xmlns:a14="http://schemas.microsoft.com/office/drawing/2010/main" val="0"/>
                         </a:ext>
@@ -2109,7 +2170,7 @@
 </file>
 
 <file path=customXml/itemProps1.xml><?xml version="1.0" encoding="utf-8"?>
-<ds:datastoreItem xmlns:ds="http://schemas.openxmlformats.org/officeDocument/2006/customXml" ds:itemID="{B498B61C-A6E4-AE49-A6B8-33D7717CC6C2}">
+<ds:datastoreItem xmlns:ds="http://schemas.openxmlformats.org/officeDocument/2006/customXml" ds:itemID="{209720AE-AC7C-6F4E-B33C-D936F4301C84}">
   <ds:schemaRefs>
     <ds:schemaRef ds:uri="http://schemas.openxmlformats.org/officeDocument/2006/bibliography"/>
   </ds:schemaRefs>

</xml_diff>